<commit_message>
update lab 09 bai 1
</commit_message>
<xml_diff>
--- a/lab09/bai_1/compare-cookie-vs-session.docx
+++ b/lab09/bai_1/compare-cookie-vs-session.docx
@@ -550,13 +550,16 @@
           <w:szCs w:val="28"/>
         </w:rPr>
       </w:pPr>
-      <w:r>
-        <w:rPr>
-          <w:sz w:val="28"/>
-          <w:szCs w:val="28"/>
-        </w:rPr>
-        <w:t>Lưu danh sách sản phẩm trong giỏ hàng khi khách chưa đăng nhập</w:t>
-      </w:r>
+      <w:hyperlink r:id="rId7" w:history="1">
+        <w:r>
+          <w:rPr>
+            <w:rStyle w:val="Hyperlink"/>
+            <w:sz w:val="28"/>
+            <w:szCs w:val="28"/>
+          </w:rPr>
+          <w:t>https://tiki.vn/</w:t>
+        </w:r>
+      </w:hyperlink>
     </w:p>
     <w:p>
       <w:pPr>
@@ -573,13 +576,16 @@
           <w:szCs w:val="28"/>
         </w:rPr>
       </w:pPr>
-      <w:r>
-        <w:rPr>
-          <w:sz w:val="28"/>
-          <w:szCs w:val="28"/>
-        </w:rPr>
-        <w:t>Lưu ‘Remember me’</w:t>
-      </w:r>
+      <w:hyperlink r:id="rId8" w:history="1">
+        <w:r>
+          <w:rPr>
+            <w:rStyle w:val="Hyperlink"/>
+            <w:sz w:val="28"/>
+            <w:szCs w:val="28"/>
+          </w:rPr>
+          <w:t>https://www.vietnamairlines.com/</w:t>
+        </w:r>
+      </w:hyperlink>
     </w:p>
     <w:p>
       <w:pPr>
@@ -596,13 +602,16 @@
           <w:szCs w:val="28"/>
         </w:rPr>
       </w:pPr>
-      <w:r>
-        <w:rPr>
-          <w:sz w:val="28"/>
-          <w:szCs w:val="28"/>
-        </w:rPr>
-        <w:t>Lưu theme sáng tối</w:t>
-      </w:r>
+      <w:hyperlink r:id="rId9" w:history="1">
+        <w:r>
+          <w:rPr>
+            <w:rStyle w:val="Hyperlink"/>
+            <w:sz w:val="28"/>
+            <w:szCs w:val="28"/>
+          </w:rPr>
+          <w:t>https://www.vietnamworks.com/</w:t>
+        </w:r>
+      </w:hyperlink>
     </w:p>
     <w:p>
       <w:pPr>
@@ -639,17 +648,46 @@
           <w:szCs w:val="28"/>
         </w:rPr>
       </w:pPr>
-      <w:r>
-        <w:rPr>
-          <w:sz w:val="28"/>
-          <w:szCs w:val="28"/>
-        </w:rPr>
-        <w:t>Lưu thông tin tài khoản của user để hiển thị khi người dùng chuyển trang cùng server</w:t>
-      </w:r>
+      <w:hyperlink r:id="rId10" w:history="1">
+        <w:r>
+          <w:rPr>
+            <w:rStyle w:val="Hyperlink"/>
+            <w:sz w:val="28"/>
+            <w:szCs w:val="28"/>
+          </w:rPr>
+          <w:t>http://e-learning.hcmut.edu.vn/</w:t>
+        </w:r>
+      </w:hyperlink>
+    </w:p>
+    <w:p>
+      <w:pPr>
+        <w:pStyle w:val="ListParagraph"/>
+        <w:numPr>
+          <w:ilvl w:val="0"/>
+          <w:numId w:val="16"/>
+        </w:numPr>
+        <w:tabs>
+          <w:tab w:val="left" w:pos="3174"/>
+        </w:tabs>
+        <w:rPr>
+          <w:sz w:val="28"/>
+          <w:szCs w:val="28"/>
+        </w:rPr>
+      </w:pPr>
+      <w:hyperlink r:id="rId11" w:history="1">
+        <w:r>
+          <w:rPr>
+            <w:rStyle w:val="Hyperlink"/>
+            <w:sz w:val="28"/>
+            <w:szCs w:val="28"/>
+          </w:rPr>
+          <w:t>https://omni.ocb.com.vn/</w:t>
+        </w:r>
+      </w:hyperlink>
     </w:p>
     <w:sectPr>
-      <w:headerReference w:type="default" r:id="rId7"/>
-      <w:footerReference w:type="default" r:id="rId8"/>
+      <w:headerReference w:type="default" r:id="rId12"/>
+      <w:footerReference w:type="default" r:id="rId13"/>
       <w:pgSz w:w="12240" w:h="15840"/>
       <w:pgMar w:top="1440" w:right="1440" w:bottom="1440" w:left="1440" w:header="432" w:footer="288" w:gutter="0"/>
       <w:cols w:space="720"/>
@@ -3510,6 +3548,29 @@
       <w:szCs w:val="22"/>
     </w:rPr>
   </w:style>
+  <w:style w:type="character" w:styleId="Hyperlink">
+    <w:name w:val="Hyperlink"/>
+    <w:basedOn w:val="DefaultParagraphFont"/>
+    <w:uiPriority w:val="99"/>
+    <w:unhideWhenUsed/>
+    <w:rsid w:val="001A5224"/>
+    <w:rPr>
+      <w:color w:val="0563C1" w:themeColor="hyperlink"/>
+      <w:u w:val="single"/>
+    </w:rPr>
+  </w:style>
+  <w:style w:type="character" w:styleId="UnresolvedMention">
+    <w:name w:val="Unresolved Mention"/>
+    <w:basedOn w:val="DefaultParagraphFont"/>
+    <w:uiPriority w:val="99"/>
+    <w:semiHidden/>
+    <w:unhideWhenUsed/>
+    <w:rsid w:val="001A5224"/>
+    <w:rPr>
+      <w:color w:val="605E5C"/>
+      <w:shd w:val="clear" w:color="auto" w:fill="E1DFDD"/>
+    </w:rPr>
+  </w:style>
 </w:styles>
 </file>
 

</xml_diff>